<commit_message>
*not functional* each question can now be found
</commit_message>
<xml_diff>
--- a/bestanden/pageCreator/Handleiding pageCreator.docx
+++ b/bestanden/pageCreator/Handleiding pageCreator.docx
@@ -3,7 +3,6 @@
 <w:document xmlns:wpc="http://schemas.microsoft.com/office/word/2010/wordprocessingCanvas" xmlns:cx="http://schemas.microsoft.com/office/drawing/2014/chartex" xmlns:cx1="http://schemas.microsoft.com/office/drawing/2015/9/8/chartex" xmlns:cx2="http://schemas.microsoft.com/office/drawing/2015/10/21/chartex" xmlns:cx3="http://schemas.microsoft.com/office/drawing/2016/5/9/chartex" xmlns:cx4="http://schemas.microsoft.com/office/drawing/2016/5/10/chartex" xmlns:cx5="http://schemas.microsoft.com/office/drawing/2016/5/11/chartex" xmlns:cx6="http://schemas.microsoft.com/office/drawing/2016/5/12/chartex" xmlns:cx7="http://schemas.microsoft.com/office/drawing/2016/5/13/chartex" xmlns:cx8="http://schemas.microsoft.com/office/drawing/2016/5/14/chartex" xmlns:mc="http://schemas.openxmlformats.org/markup-compatibility/2006" xmlns:aink="http://schemas.microsoft.com/office/drawing/2016/ink" xmlns:am3d="http://schemas.microsoft.com/office/drawing/2017/model3d" xmlns:o="urn:schemas-microsoft-com:office:office" xmlns:r="http://schemas.openxmlformats.org/officeDocument/2006/relationships" xmlns:m="http://schemas.openxmlformats.org/officeDocument/2006/math" xmlns:v="urn:schemas-microsoft-com:vml" xmlns:wp14="http://schemas.microsoft.com/office/word/2010/wordprocessingDrawing" xmlns:wp="http://schemas.openxmlformats.org/drawingml/2006/wordprocessingDrawing" xmlns:w10="urn:schemas-microsoft-com:office:word" xmlns:w="http://schemas.openxmlformats.org/wordprocessingml/2006/main" xmlns:w14="http://schemas.microsoft.com/office/word/2010/wordml" xmlns:w15="http://schemas.microsoft.com/office/word/2012/wordml" xmlns:w16cid="http://schemas.microsoft.com/office/word/2016/wordml/cid" xmlns:w16se="http://schemas.microsoft.com/office/word/2015/wordml/symex" xmlns:wpg="http://schemas.microsoft.com/office/word/2010/wordprocessingGroup" xmlns:wpi="http://schemas.microsoft.com/office/word/2010/wordprocessingInk" xmlns:wne="http://schemas.microsoft.com/office/word/2006/wordml" xmlns:wps="http://schemas.microsoft.com/office/word/2010/wordprocessingShape" mc:Ignorable="w14 w15 w16se w16cid wp14">
   <w:body>
     <w:p>
-      <w:bookmarkStart w:id="0" w:name="_GoBack"/>
       <w:r>
         <w:t xml:space="preserve">Handleiding </w:t>
       </w:r>
@@ -76,6 +75,13 @@
       <w:r>
         <w:t xml:space="preserve">” vragen mogelijk, oftewel alleen: 1, 2, 3, enz. U kunt dus geen 1a, 1b of dergelijken gebruiken. </w:t>
       </w:r>
+      <w:r>
+        <w:t>Een vraag zelf moet eruitzien als volgt: “1) Vraag” of “2. Vraag</w:t>
+      </w:r>
+      <w:r>
+        <w:t>”.</w:t>
+      </w:r>
+      <w:bookmarkStart w:id="0" w:name="_GoBack"/>
       <w:bookmarkEnd w:id="0"/>
     </w:p>
     <w:sectPr>

</xml_diff>

<commit_message>
Questions now work. YEE!!!!!!!!!!!!
</commit_message>
<xml_diff>
--- a/bestanden/pageCreator/Handleiding pageCreator.docx
+++ b/bestanden/pageCreator/Handleiding pageCreator.docx
@@ -65,24 +65,33 @@
     <w:p/>
     <w:p>
       <w:r>
-        <w:t>Het begin van de vragen moet u markeren met #VRAGEN (dit kunt u boven het kopje zetten), om de antwoorden te markeren gebruikt u #ANTWOORDEN. Op het moment van schrijven zijn allen “enkel-</w:t>
-      </w:r>
-      <w:proofErr w:type="spellStart"/>
-      <w:r>
-        <w:t>laagse</w:t>
-      </w:r>
-      <w:proofErr w:type="spellEnd"/>
-      <w:r>
-        <w:t xml:space="preserve">” vragen mogelijk, oftewel alleen: 1, 2, 3, enz. U kunt dus geen 1a, 1b of dergelijken gebruiken. </w:t>
-      </w:r>
-      <w:r>
-        <w:t>Een vraag zelf moet eruitzien als volgt: “1) Vraag” of “2. Vraag</w:t>
-      </w:r>
-      <w:r>
-        <w:t>”.</w:t>
-      </w:r>
+        <w:t>Het begin van de vragen moet u markeren met #VRAGEN (dit kunt u boven het kopje zetten), om de antwoorden te markeren gebruikt u #ANTWOORDEN.</w:t>
+      </w:r>
+      <w:r>
+        <w:t xml:space="preserve"> Vervolgens worden de vragen voorafgegaan aan Vragen en de antwoorden aan Antwoorden.</w:t>
+      </w:r>
+    </w:p>
+    <w:p/>
+    <w:p>
       <w:bookmarkStart w:id="0" w:name="_GoBack"/>
       <w:bookmarkEnd w:id="0"/>
+      <w:r>
+        <w:t>Op het moment van schrijven zijn allen “enkel-</w:t>
+      </w:r>
+      <w:proofErr w:type="spellStart"/>
+      <w:r>
+        <w:t>laagse</w:t>
+      </w:r>
+      <w:proofErr w:type="spellEnd"/>
+      <w:r>
+        <w:t xml:space="preserve">” vragen mogelijk, oftewel alleen: 1, 2, 3, enz. U kunt dus geen 1a, 1b of dergelijken gebruiken. </w:t>
+      </w:r>
+      <w:r>
+        <w:t>Een vraag zelf moet eruitzien als volgt: “1) Vraag” of “2. Vraag</w:t>
+      </w:r>
+      <w:r>
+        <w:t>”.</w:t>
+      </w:r>
     </w:p>
     <w:sectPr>
       <w:pgSz w:w="12240" w:h="15840"/>

</xml_diff>

<commit_message>
B4 part 1, updated CreateParagraphs.py with better whitespaces (it isn't perfect yet)
</commit_message>
<xml_diff>
--- a/bestanden/pageCreator/Handleiding pageCreator.docx
+++ b/bestanden/pageCreator/Handleiding pageCreator.docx
@@ -17,8 +17,6 @@
       <w:r>
         <w:t>(Het programma is te vinden in de dist map)</w:t>
       </w:r>
-      <w:bookmarkStart w:id="0" w:name="_GoBack"/>
-      <w:bookmarkEnd w:id="0"/>
     </w:p>
     <w:p/>
     <w:p>
@@ -78,6 +76,11 @@
       <w:r>
         <w:t xml:space="preserve"> Vervolgens worden de vragen voorafgegaan aan Vragen en de antwoorden aan Antwoorden.</w:t>
       </w:r>
+      <w:r>
+        <w:t xml:space="preserve"> Als u geen vragen of antwoorden heeft, voeg dan toch de #VRAGEN en/of #ANTWOORDEN toe.</w:t>
+      </w:r>
+      <w:bookmarkStart w:id="0" w:name="_GoBack"/>
+      <w:bookmarkEnd w:id="0"/>
     </w:p>
     <w:p/>
     <w:p>

</xml_diff>

<commit_message>
B2 paragraph 1 and 2 (out of 4 planned)
</commit_message>
<xml_diff>
--- a/bestanden/pageCreator/Handleiding pageCreator.docx
+++ b/bestanden/pageCreator/Handleiding pageCreator.docx
@@ -79,19 +79,20 @@
       <w:r>
         <w:t xml:space="preserve"> </w:t>
       </w:r>
-      <w:bookmarkStart w:id="0" w:name="_GoBack"/>
-      <w:bookmarkEnd w:id="0"/>
     </w:p>
     <w:p/>
     <w:p>
       <w:r>
-        <w:t>Op het moment van schrijven zijn allen “enkel-</w:t>
-      </w:r>
-      <w:proofErr w:type="spellStart"/>
-      <w:r>
-        <w:t>laagse</w:t>
-      </w:r>
-      <w:proofErr w:type="spellEnd"/>
+        <w:t>Op het moment van schrijven zijn all</w:t>
+      </w:r>
+      <w:r>
+        <w:t>e</w:t>
+      </w:r>
+      <w:r>
+        <w:t>en “enkel-laags</w:t>
+      </w:r>
+      <w:bookmarkStart w:id="0" w:name="_GoBack"/>
+      <w:bookmarkEnd w:id="0"/>
       <w:r>
         <w:t xml:space="preserve">” vragen mogelijk, oftewel alleen: 1, 2, 3, enz. U kunt dus geen 1a, 1b of dergelijken gebruiken. </w:t>
       </w:r>

</xml_diff>